<commit_message>
Sticky header when scrolling down using javascript
</commit_message>
<xml_diff>
--- a/Documentations.docx
+++ b/Documentations.docx
@@ -99,6 +99,29 @@
           <w:lang w:val="en-US"/>
         </w:rPr>
       </w:pPr>
+      <w:hyperlink r:id="rId7" w:history="1">
+        <w:r>
+          <w:rPr>
+            <w:rStyle w:val="Hyperlink"/>
+            <w:lang w:val="en-US"/>
+          </w:rPr>
+          <w:t>https://www.youtube.com/watch?v=UnlXPMKB-wE&amp;t=20s</w:t>
+        </w:r>
+      </w:hyperlink>
+      <w:r>
+        <w:rPr>
+          <w:lang w:val="en-US"/>
+        </w:rPr>
+        <w:t xml:space="preserve"> (Sticky header when scrolling down using javascript)</w:t>
+      </w:r>
+    </w:p>
+    <w:p>
+      <w:pPr>
+        <w:pStyle w:val="NoSpacing"/>
+        <w:rPr>
+          <w:lang w:val="en-US"/>
+        </w:rPr>
+      </w:pPr>
     </w:p>
     <w:p>
       <w:pPr>
@@ -120,7 +143,6 @@
         </w:rPr>
         <w:t xml:space="preserve">npx create-react-app </w:t>
       </w:r>
-      <w:proofErr w:type="spellStart"/>
       <w:r>
         <w:rPr>
           <w:highlight w:val="yellow"/>
@@ -128,7 +150,6 @@
         </w:rPr>
         <w:t>myportfolio</w:t>
       </w:r>
-      <w:proofErr w:type="spellEnd"/>
       <w:r>
         <w:rPr>
           <w:highlight w:val="yellow"/>
@@ -156,16 +177,8 @@
         <w:rPr>
           <w:lang w:val="en-US"/>
         </w:rPr>
-        <w:t xml:space="preserve">Glitz configured in </w:t>
-      </w:r>
-      <w:proofErr w:type="spellStart"/>
-      <w:r>
-        <w:rPr>
-          <w:lang w:val="en-US"/>
-        </w:rPr>
-        <w:t>index.tsx</w:t>
-      </w:r>
-      <w:proofErr w:type="spellEnd"/>
+        <w:t>Glitz configured in index.tsx</w:t>
+      </w:r>
     </w:p>
     <w:p>
       <w:pPr>
@@ -176,7 +189,7 @@
           <w:color w:val="D4D4D4"/>
           <w:sz w:val="21"/>
           <w:szCs w:val="21"/>
-          <w:lang w:val="en-SE" w:eastAsia="en-SE"/>
+          <w:lang w:eastAsia="en-SE"/>
         </w:rPr>
       </w:pPr>
       <w:r>
@@ -185,7 +198,7 @@
           <w:color w:val="C586C0"/>
           <w:sz w:val="21"/>
           <w:szCs w:val="21"/>
-          <w:lang w:val="en-SE" w:eastAsia="en-SE"/>
+          <w:lang w:eastAsia="en-SE"/>
         </w:rPr>
         <w:t>import</w:t>
       </w:r>
@@ -195,7 +208,7 @@
           <w:color w:val="D4D4D4"/>
           <w:sz w:val="21"/>
           <w:szCs w:val="21"/>
-          <w:lang w:val="en-SE" w:eastAsia="en-SE"/>
+          <w:lang w:eastAsia="en-SE"/>
         </w:rPr>
         <w:t> </w:t>
       </w:r>
@@ -205,7 +218,7 @@
           <w:color w:val="9CDCFE"/>
           <w:sz w:val="21"/>
           <w:szCs w:val="21"/>
-          <w:lang w:val="en-SE" w:eastAsia="en-SE"/>
+          <w:lang w:eastAsia="en-SE"/>
         </w:rPr>
         <w:t>React</w:t>
       </w:r>
@@ -215,7 +228,7 @@
           <w:color w:val="D4D4D4"/>
           <w:sz w:val="21"/>
           <w:szCs w:val="21"/>
-          <w:lang w:val="en-SE" w:eastAsia="en-SE"/>
+          <w:lang w:eastAsia="en-SE"/>
         </w:rPr>
         <w:t> </w:t>
       </w:r>
@@ -225,7 +238,7 @@
           <w:color w:val="C586C0"/>
           <w:sz w:val="21"/>
           <w:szCs w:val="21"/>
-          <w:lang w:val="en-SE" w:eastAsia="en-SE"/>
+          <w:lang w:eastAsia="en-SE"/>
         </w:rPr>
         <w:t>from</w:t>
       </w:r>
@@ -235,7 +248,7 @@
           <w:color w:val="D4D4D4"/>
           <w:sz w:val="21"/>
           <w:szCs w:val="21"/>
-          <w:lang w:val="en-SE" w:eastAsia="en-SE"/>
+          <w:lang w:eastAsia="en-SE"/>
         </w:rPr>
         <w:t> </w:t>
       </w:r>
@@ -245,32 +258,20 @@
           <w:color w:val="CE9178"/>
           <w:sz w:val="21"/>
           <w:szCs w:val="21"/>
-          <w:lang w:val="en-SE" w:eastAsia="en-SE"/>
-        </w:rPr>
-        <w:t>'react</w:t>
-      </w:r>
-      <w:proofErr w:type="gramStart"/>
-      <w:r>
-        <w:rPr>
-          <w:rFonts w:ascii="Consolas" w:eastAsia="Times New Roman" w:hAnsi="Consolas" w:cs="Times New Roman"/>
-          <w:color w:val="CE9178"/>
-          <w:sz w:val="21"/>
-          <w:szCs w:val="21"/>
-          <w:lang w:val="en-SE" w:eastAsia="en-SE"/>
-        </w:rPr>
-        <w:t>'</w:t>
-      </w:r>
-      <w:r>
-        <w:rPr>
-          <w:rFonts w:ascii="Consolas" w:eastAsia="Times New Roman" w:hAnsi="Consolas" w:cs="Times New Roman"/>
-          <w:color w:val="D4D4D4"/>
-          <w:sz w:val="21"/>
-          <w:szCs w:val="21"/>
-          <w:lang w:val="en-SE" w:eastAsia="en-SE"/>
+          <w:lang w:eastAsia="en-SE"/>
+        </w:rPr>
+        <w:t>'react'</w:t>
+      </w:r>
+      <w:r>
+        <w:rPr>
+          <w:rFonts w:ascii="Consolas" w:eastAsia="Times New Roman" w:hAnsi="Consolas" w:cs="Times New Roman"/>
+          <w:color w:val="D4D4D4"/>
+          <w:sz w:val="21"/>
+          <w:szCs w:val="21"/>
+          <w:lang w:eastAsia="en-SE"/>
         </w:rPr>
         <w:t>;</w:t>
       </w:r>
-      <w:proofErr w:type="gramEnd"/>
     </w:p>
     <w:p>
       <w:pPr>
@@ -281,7 +282,7 @@
           <w:color w:val="D4D4D4"/>
           <w:sz w:val="21"/>
           <w:szCs w:val="21"/>
-          <w:lang w:val="en-SE" w:eastAsia="en-SE"/>
+          <w:lang w:eastAsia="en-SE"/>
         </w:rPr>
       </w:pPr>
       <w:r>
@@ -290,7 +291,7 @@
           <w:color w:val="C586C0"/>
           <w:sz w:val="21"/>
           <w:szCs w:val="21"/>
-          <w:lang w:val="en-SE" w:eastAsia="en-SE"/>
+          <w:lang w:eastAsia="en-SE"/>
         </w:rPr>
         <w:t>import</w:t>
       </w:r>
@@ -300,29 +301,27 @@
           <w:color w:val="D4D4D4"/>
           <w:sz w:val="21"/>
           <w:szCs w:val="21"/>
-          <w:lang w:val="en-SE" w:eastAsia="en-SE"/>
+          <w:lang w:eastAsia="en-SE"/>
         </w:rPr>
         <w:t> </w:t>
       </w:r>
-      <w:proofErr w:type="spellStart"/>
       <w:r>
         <w:rPr>
           <w:rFonts w:ascii="Consolas" w:eastAsia="Times New Roman" w:hAnsi="Consolas" w:cs="Times New Roman"/>
           <w:color w:val="9CDCFE"/>
           <w:sz w:val="21"/>
           <w:szCs w:val="21"/>
-          <w:lang w:val="en-SE" w:eastAsia="en-SE"/>
+          <w:lang w:eastAsia="en-SE"/>
         </w:rPr>
         <w:t>ReactDOM</w:t>
       </w:r>
-      <w:proofErr w:type="spellEnd"/>
-      <w:r>
-        <w:rPr>
-          <w:rFonts w:ascii="Consolas" w:eastAsia="Times New Roman" w:hAnsi="Consolas" w:cs="Times New Roman"/>
-          <w:color w:val="D4D4D4"/>
-          <w:sz w:val="21"/>
-          <w:szCs w:val="21"/>
-          <w:lang w:val="en-SE" w:eastAsia="en-SE"/>
+      <w:r>
+        <w:rPr>
+          <w:rFonts w:ascii="Consolas" w:eastAsia="Times New Roman" w:hAnsi="Consolas" w:cs="Times New Roman"/>
+          <w:color w:val="D4D4D4"/>
+          <w:sz w:val="21"/>
+          <w:szCs w:val="21"/>
+          <w:lang w:eastAsia="en-SE"/>
         </w:rPr>
         <w:t> </w:t>
       </w:r>
@@ -332,7 +331,7 @@
           <w:color w:val="C586C0"/>
           <w:sz w:val="21"/>
           <w:szCs w:val="21"/>
-          <w:lang w:val="en-SE" w:eastAsia="en-SE"/>
+          <w:lang w:eastAsia="en-SE"/>
         </w:rPr>
         <w:t>from</w:t>
       </w:r>
@@ -342,7 +341,7 @@
           <w:color w:val="D4D4D4"/>
           <w:sz w:val="21"/>
           <w:szCs w:val="21"/>
-          <w:lang w:val="en-SE" w:eastAsia="en-SE"/>
+          <w:lang w:eastAsia="en-SE"/>
         </w:rPr>
         <w:t> </w:t>
       </w:r>
@@ -352,44 +351,20 @@
           <w:color w:val="CE9178"/>
           <w:sz w:val="21"/>
           <w:szCs w:val="21"/>
-          <w:lang w:val="en-SE" w:eastAsia="en-SE"/>
-        </w:rPr>
-        <w:t>'react-</w:t>
-      </w:r>
-      <w:proofErr w:type="spellStart"/>
-      <w:r>
-        <w:rPr>
-          <w:rFonts w:ascii="Consolas" w:eastAsia="Times New Roman" w:hAnsi="Consolas" w:cs="Times New Roman"/>
-          <w:color w:val="CE9178"/>
-          <w:sz w:val="21"/>
-          <w:szCs w:val="21"/>
-          <w:lang w:val="en-SE" w:eastAsia="en-SE"/>
-        </w:rPr>
-        <w:t>dom</w:t>
-      </w:r>
-      <w:proofErr w:type="spellEnd"/>
-      <w:proofErr w:type="gramStart"/>
-      <w:r>
-        <w:rPr>
-          <w:rFonts w:ascii="Consolas" w:eastAsia="Times New Roman" w:hAnsi="Consolas" w:cs="Times New Roman"/>
-          <w:color w:val="CE9178"/>
-          <w:sz w:val="21"/>
-          <w:szCs w:val="21"/>
-          <w:lang w:val="en-SE" w:eastAsia="en-SE"/>
-        </w:rPr>
-        <w:t>'</w:t>
-      </w:r>
-      <w:r>
-        <w:rPr>
-          <w:rFonts w:ascii="Consolas" w:eastAsia="Times New Roman" w:hAnsi="Consolas" w:cs="Times New Roman"/>
-          <w:color w:val="D4D4D4"/>
-          <w:sz w:val="21"/>
-          <w:szCs w:val="21"/>
-          <w:lang w:val="en-SE" w:eastAsia="en-SE"/>
+          <w:lang w:eastAsia="en-SE"/>
+        </w:rPr>
+        <w:t>'react-dom'</w:t>
+      </w:r>
+      <w:r>
+        <w:rPr>
+          <w:rFonts w:ascii="Consolas" w:eastAsia="Times New Roman" w:hAnsi="Consolas" w:cs="Times New Roman"/>
+          <w:color w:val="D4D4D4"/>
+          <w:sz w:val="21"/>
+          <w:szCs w:val="21"/>
+          <w:lang w:eastAsia="en-SE"/>
         </w:rPr>
         <w:t>;</w:t>
       </w:r>
-      <w:proofErr w:type="gramEnd"/>
     </w:p>
     <w:p>
       <w:pPr>
@@ -401,7 +376,7 @@
           <w:sz w:val="21"/>
           <w:szCs w:val="21"/>
           <w:highlight w:val="darkGreen"/>
-          <w:lang w:val="en-SE" w:eastAsia="en-SE"/>
+          <w:lang w:eastAsia="en-SE"/>
         </w:rPr>
       </w:pPr>
       <w:r>
@@ -411,7 +386,7 @@
           <w:sz w:val="21"/>
           <w:szCs w:val="21"/>
           <w:highlight w:val="darkGreen"/>
-          <w:lang w:val="en-SE" w:eastAsia="en-SE"/>
+          <w:lang w:eastAsia="en-SE"/>
         </w:rPr>
         <w:t>import</w:t>
       </w:r>
@@ -422,69 +397,54 @@
           <w:sz w:val="21"/>
           <w:szCs w:val="21"/>
           <w:highlight w:val="darkGreen"/>
-          <w:lang w:val="en-SE" w:eastAsia="en-SE"/>
+          <w:lang w:eastAsia="en-SE"/>
+        </w:rPr>
+        <w:t> { </w:t>
+      </w:r>
+      <w:r>
+        <w:rPr>
+          <w:rFonts w:ascii="Consolas" w:eastAsia="Times New Roman" w:hAnsi="Consolas" w:cs="Times New Roman"/>
+          <w:color w:val="9CDCFE"/>
+          <w:sz w:val="21"/>
+          <w:szCs w:val="21"/>
+          <w:highlight w:val="darkGreen"/>
+          <w:lang w:eastAsia="en-SE"/>
+        </w:rPr>
+        <w:t>GlitzClient</w:t>
+      </w:r>
+      <w:r>
+        <w:rPr>
+          <w:rFonts w:ascii="Consolas" w:eastAsia="Times New Roman" w:hAnsi="Consolas" w:cs="Times New Roman"/>
+          <w:color w:val="D4D4D4"/>
+          <w:sz w:val="21"/>
+          <w:szCs w:val="21"/>
+          <w:highlight w:val="darkGreen"/>
+          <w:lang w:eastAsia="en-SE"/>
+        </w:rPr>
+        <w:t> } </w:t>
+      </w:r>
+      <w:r>
+        <w:rPr>
+          <w:rFonts w:ascii="Consolas" w:eastAsia="Times New Roman" w:hAnsi="Consolas" w:cs="Times New Roman"/>
+          <w:color w:val="C586C0"/>
+          <w:sz w:val="21"/>
+          <w:szCs w:val="21"/>
+          <w:highlight w:val="darkGreen"/>
+          <w:lang w:eastAsia="en-SE"/>
+        </w:rPr>
+        <w:t>from</w:t>
+      </w:r>
+      <w:r>
+        <w:rPr>
+          <w:rFonts w:ascii="Consolas" w:eastAsia="Times New Roman" w:hAnsi="Consolas" w:cs="Times New Roman"/>
+          <w:color w:val="D4D4D4"/>
+          <w:sz w:val="21"/>
+          <w:szCs w:val="21"/>
+          <w:highlight w:val="darkGreen"/>
+          <w:lang w:eastAsia="en-SE"/>
         </w:rPr>
         <w:t> </w:t>
       </w:r>
-      <w:proofErr w:type="gramStart"/>
-      <w:r>
-        <w:rPr>
-          <w:rFonts w:ascii="Consolas" w:eastAsia="Times New Roman" w:hAnsi="Consolas" w:cs="Times New Roman"/>
-          <w:color w:val="D4D4D4"/>
-          <w:sz w:val="21"/>
-          <w:szCs w:val="21"/>
-          <w:highlight w:val="darkGreen"/>
-          <w:lang w:val="en-SE" w:eastAsia="en-SE"/>
-        </w:rPr>
-        <w:t>{ </w:t>
-      </w:r>
-      <w:proofErr w:type="spellStart"/>
-      <w:r>
-        <w:rPr>
-          <w:rFonts w:ascii="Consolas" w:eastAsia="Times New Roman" w:hAnsi="Consolas" w:cs="Times New Roman"/>
-          <w:color w:val="9CDCFE"/>
-          <w:sz w:val="21"/>
-          <w:szCs w:val="21"/>
-          <w:highlight w:val="darkGreen"/>
-          <w:lang w:val="en-SE" w:eastAsia="en-SE"/>
-        </w:rPr>
-        <w:t>GlitzClient</w:t>
-      </w:r>
-      <w:proofErr w:type="spellEnd"/>
-      <w:proofErr w:type="gramEnd"/>
-      <w:r>
-        <w:rPr>
-          <w:rFonts w:ascii="Consolas" w:eastAsia="Times New Roman" w:hAnsi="Consolas" w:cs="Times New Roman"/>
-          <w:color w:val="D4D4D4"/>
-          <w:sz w:val="21"/>
-          <w:szCs w:val="21"/>
-          <w:highlight w:val="darkGreen"/>
-          <w:lang w:val="en-SE" w:eastAsia="en-SE"/>
-        </w:rPr>
-        <w:t> } </w:t>
-      </w:r>
-      <w:r>
-        <w:rPr>
-          <w:rFonts w:ascii="Consolas" w:eastAsia="Times New Roman" w:hAnsi="Consolas" w:cs="Times New Roman"/>
-          <w:color w:val="C586C0"/>
-          <w:sz w:val="21"/>
-          <w:szCs w:val="21"/>
-          <w:highlight w:val="darkGreen"/>
-          <w:lang w:val="en-SE" w:eastAsia="en-SE"/>
-        </w:rPr>
-        <w:t>from</w:t>
-      </w:r>
-      <w:r>
-        <w:rPr>
-          <w:rFonts w:ascii="Consolas" w:eastAsia="Times New Roman" w:hAnsi="Consolas" w:cs="Times New Roman"/>
-          <w:color w:val="D4D4D4"/>
-          <w:sz w:val="21"/>
-          <w:szCs w:val="21"/>
-          <w:highlight w:val="darkGreen"/>
-          <w:lang w:val="en-SE" w:eastAsia="en-SE"/>
-        </w:rPr>
-        <w:t> </w:t>
-      </w:r>
       <w:r>
         <w:rPr>
           <w:rFonts w:ascii="Consolas" w:eastAsia="Times New Roman" w:hAnsi="Consolas" w:cs="Times New Roman"/>
@@ -492,7 +452,7 @@
           <w:sz w:val="21"/>
           <w:szCs w:val="21"/>
           <w:highlight w:val="darkGreen"/>
-          <w:lang w:val="en-SE" w:eastAsia="en-SE"/>
+          <w:lang w:eastAsia="en-SE"/>
         </w:rPr>
         <w:t>'@glitz/core'</w:t>
       </w:r>
@@ -503,7 +463,7 @@
           <w:sz w:val="21"/>
           <w:szCs w:val="21"/>
           <w:highlight w:val="darkGreen"/>
-          <w:lang w:val="en-SE" w:eastAsia="en-SE"/>
+          <w:lang w:eastAsia="en-SE"/>
         </w:rPr>
         <w:t>;</w:t>
       </w:r>
@@ -518,7 +478,7 @@
           <w:sz w:val="21"/>
           <w:szCs w:val="21"/>
           <w:highlight w:val="darkGreen"/>
-          <w:lang w:val="en-SE" w:eastAsia="en-SE"/>
+          <w:lang w:eastAsia="en-SE"/>
         </w:rPr>
       </w:pPr>
       <w:r>
@@ -528,7 +488,7 @@
           <w:sz w:val="21"/>
           <w:szCs w:val="21"/>
           <w:highlight w:val="darkGreen"/>
-          <w:lang w:val="en-SE" w:eastAsia="en-SE"/>
+          <w:lang w:eastAsia="en-SE"/>
         </w:rPr>
         <w:t>import</w:t>
       </w:r>
@@ -539,69 +499,54 @@
           <w:sz w:val="21"/>
           <w:szCs w:val="21"/>
           <w:highlight w:val="darkGreen"/>
-          <w:lang w:val="en-SE" w:eastAsia="en-SE"/>
+          <w:lang w:eastAsia="en-SE"/>
+        </w:rPr>
+        <w:t> { </w:t>
+      </w:r>
+      <w:r>
+        <w:rPr>
+          <w:rFonts w:ascii="Consolas" w:eastAsia="Times New Roman" w:hAnsi="Consolas" w:cs="Times New Roman"/>
+          <w:color w:val="9CDCFE"/>
+          <w:sz w:val="21"/>
+          <w:szCs w:val="21"/>
+          <w:highlight w:val="darkGreen"/>
+          <w:lang w:eastAsia="en-SE"/>
+        </w:rPr>
+        <w:t>GlitzProvider</w:t>
+      </w:r>
+      <w:r>
+        <w:rPr>
+          <w:rFonts w:ascii="Consolas" w:eastAsia="Times New Roman" w:hAnsi="Consolas" w:cs="Times New Roman"/>
+          <w:color w:val="D4D4D4"/>
+          <w:sz w:val="21"/>
+          <w:szCs w:val="21"/>
+          <w:highlight w:val="darkGreen"/>
+          <w:lang w:eastAsia="en-SE"/>
+        </w:rPr>
+        <w:t> } </w:t>
+      </w:r>
+      <w:r>
+        <w:rPr>
+          <w:rFonts w:ascii="Consolas" w:eastAsia="Times New Roman" w:hAnsi="Consolas" w:cs="Times New Roman"/>
+          <w:color w:val="C586C0"/>
+          <w:sz w:val="21"/>
+          <w:szCs w:val="21"/>
+          <w:highlight w:val="darkGreen"/>
+          <w:lang w:eastAsia="en-SE"/>
+        </w:rPr>
+        <w:t>from</w:t>
+      </w:r>
+      <w:r>
+        <w:rPr>
+          <w:rFonts w:ascii="Consolas" w:eastAsia="Times New Roman" w:hAnsi="Consolas" w:cs="Times New Roman"/>
+          <w:color w:val="D4D4D4"/>
+          <w:sz w:val="21"/>
+          <w:szCs w:val="21"/>
+          <w:highlight w:val="darkGreen"/>
+          <w:lang w:eastAsia="en-SE"/>
         </w:rPr>
         <w:t> </w:t>
       </w:r>
-      <w:proofErr w:type="gramStart"/>
-      <w:r>
-        <w:rPr>
-          <w:rFonts w:ascii="Consolas" w:eastAsia="Times New Roman" w:hAnsi="Consolas" w:cs="Times New Roman"/>
-          <w:color w:val="D4D4D4"/>
-          <w:sz w:val="21"/>
-          <w:szCs w:val="21"/>
-          <w:highlight w:val="darkGreen"/>
-          <w:lang w:val="en-SE" w:eastAsia="en-SE"/>
-        </w:rPr>
-        <w:t>{ </w:t>
-      </w:r>
-      <w:proofErr w:type="spellStart"/>
-      <w:r>
-        <w:rPr>
-          <w:rFonts w:ascii="Consolas" w:eastAsia="Times New Roman" w:hAnsi="Consolas" w:cs="Times New Roman"/>
-          <w:color w:val="9CDCFE"/>
-          <w:sz w:val="21"/>
-          <w:szCs w:val="21"/>
-          <w:highlight w:val="darkGreen"/>
-          <w:lang w:val="en-SE" w:eastAsia="en-SE"/>
-        </w:rPr>
-        <w:t>GlitzProvider</w:t>
-      </w:r>
-      <w:proofErr w:type="spellEnd"/>
-      <w:proofErr w:type="gramEnd"/>
-      <w:r>
-        <w:rPr>
-          <w:rFonts w:ascii="Consolas" w:eastAsia="Times New Roman" w:hAnsi="Consolas" w:cs="Times New Roman"/>
-          <w:color w:val="D4D4D4"/>
-          <w:sz w:val="21"/>
-          <w:szCs w:val="21"/>
-          <w:highlight w:val="darkGreen"/>
-          <w:lang w:val="en-SE" w:eastAsia="en-SE"/>
-        </w:rPr>
-        <w:t> } </w:t>
-      </w:r>
-      <w:r>
-        <w:rPr>
-          <w:rFonts w:ascii="Consolas" w:eastAsia="Times New Roman" w:hAnsi="Consolas" w:cs="Times New Roman"/>
-          <w:color w:val="C586C0"/>
-          <w:sz w:val="21"/>
-          <w:szCs w:val="21"/>
-          <w:highlight w:val="darkGreen"/>
-          <w:lang w:val="en-SE" w:eastAsia="en-SE"/>
-        </w:rPr>
-        <w:t>from</w:t>
-      </w:r>
-      <w:r>
-        <w:rPr>
-          <w:rFonts w:ascii="Consolas" w:eastAsia="Times New Roman" w:hAnsi="Consolas" w:cs="Times New Roman"/>
-          <w:color w:val="D4D4D4"/>
-          <w:sz w:val="21"/>
-          <w:szCs w:val="21"/>
-          <w:highlight w:val="darkGreen"/>
-          <w:lang w:val="en-SE" w:eastAsia="en-SE"/>
-        </w:rPr>
-        <w:t> </w:t>
-      </w:r>
       <w:r>
         <w:rPr>
           <w:rFonts w:ascii="Consolas" w:eastAsia="Times New Roman" w:hAnsi="Consolas" w:cs="Times New Roman"/>
@@ -609,7 +554,7 @@
           <w:sz w:val="21"/>
           <w:szCs w:val="21"/>
           <w:highlight w:val="darkGreen"/>
-          <w:lang w:val="en-SE" w:eastAsia="en-SE"/>
+          <w:lang w:eastAsia="en-SE"/>
         </w:rPr>
         <w:t>'@glitz/react'</w:t>
       </w:r>
@@ -620,7 +565,7 @@
           <w:sz w:val="21"/>
           <w:szCs w:val="21"/>
           <w:highlight w:val="darkGreen"/>
-          <w:lang w:val="en-SE" w:eastAsia="en-SE"/>
+          <w:lang w:eastAsia="en-SE"/>
         </w:rPr>
         <w:t>;</w:t>
       </w:r>
@@ -634,7 +579,7 @@
           <w:color w:val="D4D4D4"/>
           <w:sz w:val="21"/>
           <w:szCs w:val="21"/>
-          <w:lang w:val="en-SE" w:eastAsia="en-SE"/>
+          <w:lang w:eastAsia="en-SE"/>
         </w:rPr>
       </w:pPr>
       <w:r>
@@ -644,7 +589,7 @@
           <w:sz w:val="21"/>
           <w:szCs w:val="21"/>
           <w:highlight w:val="darkGreen"/>
-          <w:lang w:val="en-SE" w:eastAsia="en-SE"/>
+          <w:lang w:eastAsia="en-SE"/>
         </w:rPr>
         <w:t>import</w:t>
       </w:r>
@@ -655,7 +600,7 @@
           <w:sz w:val="21"/>
           <w:szCs w:val="21"/>
           <w:highlight w:val="darkGreen"/>
-          <w:lang w:val="en-SE" w:eastAsia="en-SE"/>
+          <w:lang w:eastAsia="en-SE"/>
         </w:rPr>
         <w:t> </w:t>
       </w:r>
@@ -666,7 +611,7 @@
           <w:sz w:val="21"/>
           <w:szCs w:val="21"/>
           <w:highlight w:val="darkGreen"/>
-          <w:lang w:val="en-SE" w:eastAsia="en-SE"/>
+          <w:lang w:eastAsia="en-SE"/>
         </w:rPr>
         <w:t>transformers</w:t>
       </w:r>
@@ -677,7 +622,7 @@
           <w:sz w:val="21"/>
           <w:szCs w:val="21"/>
           <w:highlight w:val="darkGreen"/>
-          <w:lang w:val="en-SE" w:eastAsia="en-SE"/>
+          <w:lang w:eastAsia="en-SE"/>
         </w:rPr>
         <w:t> </w:t>
       </w:r>
@@ -688,7 +633,7 @@
           <w:sz w:val="21"/>
           <w:szCs w:val="21"/>
           <w:highlight w:val="darkGreen"/>
-          <w:lang w:val="en-SE" w:eastAsia="en-SE"/>
+          <w:lang w:eastAsia="en-SE"/>
         </w:rPr>
         <w:t>from</w:t>
       </w:r>
@@ -699,7 +644,7 @@
           <w:sz w:val="21"/>
           <w:szCs w:val="21"/>
           <w:highlight w:val="darkGreen"/>
-          <w:lang w:val="en-SE" w:eastAsia="en-SE"/>
+          <w:lang w:eastAsia="en-SE"/>
         </w:rPr>
         <w:t> </w:t>
       </w:r>
@@ -710,34 +655,21 @@
           <w:sz w:val="21"/>
           <w:szCs w:val="21"/>
           <w:highlight w:val="darkGreen"/>
-          <w:lang w:val="en-SE" w:eastAsia="en-SE"/>
-        </w:rPr>
-        <w:t>'@glitz/transformers</w:t>
-      </w:r>
-      <w:proofErr w:type="gramStart"/>
-      <w:r>
-        <w:rPr>
-          <w:rFonts w:ascii="Consolas" w:eastAsia="Times New Roman" w:hAnsi="Consolas" w:cs="Times New Roman"/>
-          <w:color w:val="CE9178"/>
-          <w:sz w:val="21"/>
-          <w:szCs w:val="21"/>
-          <w:highlight w:val="darkGreen"/>
-          <w:lang w:val="en-SE" w:eastAsia="en-SE"/>
-        </w:rPr>
-        <w:t>'</w:t>
-      </w:r>
-      <w:r>
-        <w:rPr>
-          <w:rFonts w:ascii="Consolas" w:eastAsia="Times New Roman" w:hAnsi="Consolas" w:cs="Times New Roman"/>
-          <w:color w:val="D4D4D4"/>
-          <w:sz w:val="21"/>
-          <w:szCs w:val="21"/>
-          <w:highlight w:val="darkGreen"/>
-          <w:lang w:val="en-SE" w:eastAsia="en-SE"/>
+          <w:lang w:eastAsia="en-SE"/>
+        </w:rPr>
+        <w:t>'@glitz/transformers'</w:t>
+      </w:r>
+      <w:r>
+        <w:rPr>
+          <w:rFonts w:ascii="Consolas" w:eastAsia="Times New Roman" w:hAnsi="Consolas" w:cs="Times New Roman"/>
+          <w:color w:val="D4D4D4"/>
+          <w:sz w:val="21"/>
+          <w:szCs w:val="21"/>
+          <w:highlight w:val="darkGreen"/>
+          <w:lang w:eastAsia="en-SE"/>
         </w:rPr>
         <w:t>;</w:t>
       </w:r>
-      <w:proofErr w:type="gramEnd"/>
     </w:p>
     <w:p>
       <w:pPr>
@@ -748,7 +680,7 @@
           <w:color w:val="D4D4D4"/>
           <w:sz w:val="21"/>
           <w:szCs w:val="21"/>
-          <w:lang w:val="en-SE" w:eastAsia="en-SE"/>
+          <w:lang w:eastAsia="en-SE"/>
         </w:rPr>
       </w:pPr>
       <w:r>
@@ -757,7 +689,7 @@
           <w:color w:val="C586C0"/>
           <w:sz w:val="21"/>
           <w:szCs w:val="21"/>
-          <w:lang w:val="en-SE" w:eastAsia="en-SE"/>
+          <w:lang w:eastAsia="en-SE"/>
         </w:rPr>
         <w:t>import</w:t>
       </w:r>
@@ -767,7 +699,7 @@
           <w:color w:val="D4D4D4"/>
           <w:sz w:val="21"/>
           <w:szCs w:val="21"/>
-          <w:lang w:val="en-SE" w:eastAsia="en-SE"/>
+          <w:lang w:eastAsia="en-SE"/>
         </w:rPr>
         <w:t> </w:t>
       </w:r>
@@ -777,7 +709,7 @@
           <w:color w:val="9CDCFE"/>
           <w:sz w:val="21"/>
           <w:szCs w:val="21"/>
-          <w:lang w:val="en-SE" w:eastAsia="en-SE"/>
+          <w:lang w:eastAsia="en-SE"/>
         </w:rPr>
         <w:t>App</w:t>
       </w:r>
@@ -787,7 +719,7 @@
           <w:color w:val="D4D4D4"/>
           <w:sz w:val="21"/>
           <w:szCs w:val="21"/>
-          <w:lang w:val="en-SE" w:eastAsia="en-SE"/>
+          <w:lang w:eastAsia="en-SE"/>
         </w:rPr>
         <w:t> </w:t>
       </w:r>
@@ -797,7 +729,7 @@
           <w:color w:val="C586C0"/>
           <w:sz w:val="21"/>
           <w:szCs w:val="21"/>
-          <w:lang w:val="en-SE" w:eastAsia="en-SE"/>
+          <w:lang w:eastAsia="en-SE"/>
         </w:rPr>
         <w:t>from</w:t>
       </w:r>
@@ -807,39 +739,27 @@
           <w:color w:val="D4D4D4"/>
           <w:sz w:val="21"/>
           <w:szCs w:val="21"/>
-          <w:lang w:val="en-SE" w:eastAsia="en-SE"/>
+          <w:lang w:eastAsia="en-SE"/>
         </w:rPr>
         <w:t> </w:t>
       </w:r>
-      <w:proofErr w:type="gramStart"/>
       <w:r>
         <w:rPr>
           <w:rFonts w:ascii="Consolas" w:eastAsia="Times New Roman" w:hAnsi="Consolas" w:cs="Times New Roman"/>
           <w:color w:val="CE9178"/>
           <w:sz w:val="21"/>
           <w:szCs w:val="21"/>
-          <w:lang w:val="en-SE" w:eastAsia="en-SE"/>
-        </w:rPr>
-        <w:t>'./</w:t>
-      </w:r>
-      <w:proofErr w:type="gramEnd"/>
-      <w:r>
-        <w:rPr>
-          <w:rFonts w:ascii="Consolas" w:eastAsia="Times New Roman" w:hAnsi="Consolas" w:cs="Times New Roman"/>
-          <w:color w:val="CE9178"/>
-          <w:sz w:val="21"/>
-          <w:szCs w:val="21"/>
-          <w:lang w:val="en-SE" w:eastAsia="en-SE"/>
-        </w:rPr>
-        <w:t>App'</w:t>
-      </w:r>
-      <w:r>
-        <w:rPr>
-          <w:rFonts w:ascii="Consolas" w:eastAsia="Times New Roman" w:hAnsi="Consolas" w:cs="Times New Roman"/>
-          <w:color w:val="D4D4D4"/>
-          <w:sz w:val="21"/>
-          <w:szCs w:val="21"/>
-          <w:lang w:val="en-SE" w:eastAsia="en-SE"/>
+          <w:lang w:eastAsia="en-SE"/>
+        </w:rPr>
+        <w:t>'./App'</w:t>
+      </w:r>
+      <w:r>
+        <w:rPr>
+          <w:rFonts w:ascii="Consolas" w:eastAsia="Times New Roman" w:hAnsi="Consolas" w:cs="Times New Roman"/>
+          <w:color w:val="D4D4D4"/>
+          <w:sz w:val="21"/>
+          <w:szCs w:val="21"/>
+          <w:lang w:eastAsia="en-SE"/>
         </w:rPr>
         <w:t>;</w:t>
       </w:r>
@@ -853,7 +773,7 @@
           <w:color w:val="D4D4D4"/>
           <w:sz w:val="21"/>
           <w:szCs w:val="21"/>
-          <w:lang w:val="en-SE" w:eastAsia="en-SE"/>
+          <w:lang w:eastAsia="en-SE"/>
         </w:rPr>
       </w:pPr>
     </w:p>
@@ -866,7 +786,7 @@
           <w:color w:val="D4D4D4"/>
           <w:sz w:val="21"/>
           <w:szCs w:val="21"/>
-          <w:lang w:val="en-SE" w:eastAsia="en-SE"/>
+          <w:lang w:eastAsia="en-SE"/>
         </w:rPr>
       </w:pPr>
       <w:r>
@@ -876,7 +796,7 @@
           <w:sz w:val="21"/>
           <w:szCs w:val="21"/>
           <w:highlight w:val="darkGreen"/>
-          <w:lang w:val="en-SE" w:eastAsia="en-SE"/>
+          <w:lang w:eastAsia="en-SE"/>
         </w:rPr>
         <w:t>const</w:t>
       </w:r>
@@ -887,7 +807,7 @@
           <w:sz w:val="21"/>
           <w:szCs w:val="21"/>
           <w:highlight w:val="darkGreen"/>
-          <w:lang w:val="en-SE" w:eastAsia="en-SE"/>
+          <w:lang w:eastAsia="en-SE"/>
         </w:rPr>
         <w:t> </w:t>
       </w:r>
@@ -898,7 +818,7 @@
           <w:sz w:val="21"/>
           <w:szCs w:val="21"/>
           <w:highlight w:val="darkGreen"/>
-          <w:lang w:val="en-SE" w:eastAsia="en-SE"/>
+          <w:lang w:eastAsia="en-SE"/>
         </w:rPr>
         <w:t>glitz</w:t>
       </w:r>
@@ -909,7 +829,7 @@
           <w:sz w:val="21"/>
           <w:szCs w:val="21"/>
           <w:highlight w:val="darkGreen"/>
-          <w:lang w:val="en-SE" w:eastAsia="en-SE"/>
+          <w:lang w:eastAsia="en-SE"/>
         </w:rPr>
         <w:t> = </w:t>
       </w:r>
@@ -920,7 +840,7 @@
           <w:sz w:val="21"/>
           <w:szCs w:val="21"/>
           <w:highlight w:val="darkGreen"/>
-          <w:lang w:val="en-SE" w:eastAsia="en-SE"/>
+          <w:lang w:eastAsia="en-SE"/>
         </w:rPr>
         <w:t>new</w:t>
       </w:r>
@@ -931,12 +851,10 @@
           <w:sz w:val="21"/>
           <w:szCs w:val="21"/>
           <w:highlight w:val="darkGreen"/>
-          <w:lang w:val="en-SE" w:eastAsia="en-SE"/>
+          <w:lang w:eastAsia="en-SE"/>
         </w:rPr>
         <w:t> </w:t>
       </w:r>
-      <w:proofErr w:type="spellStart"/>
-      <w:proofErr w:type="gramStart"/>
       <w:r>
         <w:rPr>
           <w:rFonts w:ascii="Consolas" w:eastAsia="Times New Roman" w:hAnsi="Consolas" w:cs="Times New Roman"/>
@@ -944,33 +862,20 @@
           <w:sz w:val="21"/>
           <w:szCs w:val="21"/>
           <w:highlight w:val="darkGreen"/>
-          <w:lang w:val="en-SE" w:eastAsia="en-SE"/>
+          <w:lang w:eastAsia="en-SE"/>
         </w:rPr>
         <w:t>GlitzClient</w:t>
       </w:r>
-      <w:proofErr w:type="spellEnd"/>
-      <w:r>
-        <w:rPr>
-          <w:rFonts w:ascii="Consolas" w:eastAsia="Times New Roman" w:hAnsi="Consolas" w:cs="Times New Roman"/>
-          <w:color w:val="D4D4D4"/>
-          <w:sz w:val="21"/>
-          <w:szCs w:val="21"/>
-          <w:highlight w:val="darkGreen"/>
-          <w:lang w:val="en-SE" w:eastAsia="en-SE"/>
-        </w:rPr>
-        <w:t>(</w:t>
-      </w:r>
-      <w:proofErr w:type="gramEnd"/>
-      <w:r>
-        <w:rPr>
-          <w:rFonts w:ascii="Consolas" w:eastAsia="Times New Roman" w:hAnsi="Consolas" w:cs="Times New Roman"/>
-          <w:color w:val="D4D4D4"/>
-          <w:sz w:val="21"/>
-          <w:szCs w:val="21"/>
-          <w:highlight w:val="darkGreen"/>
-          <w:lang w:val="en-SE" w:eastAsia="en-SE"/>
-        </w:rPr>
-        <w:t>{ </w:t>
+      <w:r>
+        <w:rPr>
+          <w:rFonts w:ascii="Consolas" w:eastAsia="Times New Roman" w:hAnsi="Consolas" w:cs="Times New Roman"/>
+          <w:color w:val="D4D4D4"/>
+          <w:sz w:val="21"/>
+          <w:szCs w:val="21"/>
+          <w:highlight w:val="darkGreen"/>
+          <w:lang w:eastAsia="en-SE"/>
+        </w:rPr>
+        <w:t>({ </w:t>
       </w:r>
       <w:r>
         <w:rPr>
@@ -979,7 +884,7 @@
           <w:sz w:val="21"/>
           <w:szCs w:val="21"/>
           <w:highlight w:val="darkGreen"/>
-          <w:lang w:val="en-SE" w:eastAsia="en-SE"/>
+          <w:lang w:eastAsia="en-SE"/>
         </w:rPr>
         <w:t>transformer</w:t>
       </w:r>
@@ -990,7 +895,7 @@
           <w:sz w:val="21"/>
           <w:szCs w:val="21"/>
           <w:highlight w:val="darkGreen"/>
-          <w:lang w:val="en-SE" w:eastAsia="en-SE"/>
+          <w:lang w:eastAsia="en-SE"/>
         </w:rPr>
         <w:t>:</w:t>
       </w:r>
@@ -1001,7 +906,7 @@
           <w:sz w:val="21"/>
           <w:szCs w:val="21"/>
           <w:highlight w:val="darkGreen"/>
-          <w:lang w:val="en-SE" w:eastAsia="en-SE"/>
+          <w:lang w:eastAsia="en-SE"/>
         </w:rPr>
         <w:t> </w:t>
       </w:r>
@@ -1012,7 +917,7 @@
           <w:sz w:val="21"/>
           <w:szCs w:val="21"/>
           <w:highlight w:val="darkGreen"/>
-          <w:lang w:val="en-SE" w:eastAsia="en-SE"/>
+          <w:lang w:eastAsia="en-SE"/>
         </w:rPr>
         <w:t>transformers</w:t>
       </w:r>
@@ -1023,7 +928,7 @@
           <w:sz w:val="21"/>
           <w:szCs w:val="21"/>
           <w:highlight w:val="darkGreen"/>
-          <w:lang w:val="en-SE" w:eastAsia="en-SE"/>
+          <w:lang w:eastAsia="en-SE"/>
         </w:rPr>
         <w:t>() });</w:t>
       </w:r>
@@ -1037,7 +942,7 @@
           <w:color w:val="D4D4D4"/>
           <w:sz w:val="21"/>
           <w:szCs w:val="21"/>
-          <w:lang w:val="en-SE" w:eastAsia="en-SE"/>
+          <w:lang w:eastAsia="en-SE"/>
         </w:rPr>
       </w:pPr>
     </w:p>
@@ -1050,17 +955,16 @@
           <w:color w:val="D4D4D4"/>
           <w:sz w:val="21"/>
           <w:szCs w:val="21"/>
-          <w:lang w:val="en-SE" w:eastAsia="en-SE"/>
-        </w:rPr>
-      </w:pPr>
-      <w:proofErr w:type="spellStart"/>
+          <w:lang w:eastAsia="en-SE"/>
+        </w:rPr>
+      </w:pPr>
       <w:r>
         <w:rPr>
           <w:rFonts w:ascii="Consolas" w:eastAsia="Times New Roman" w:hAnsi="Consolas" w:cs="Times New Roman"/>
           <w:color w:val="9CDCFE"/>
           <w:sz w:val="21"/>
           <w:szCs w:val="21"/>
-          <w:lang w:val="en-SE" w:eastAsia="en-SE"/>
+          <w:lang w:eastAsia="en-SE"/>
         </w:rPr>
         <w:t>ReactDOM</w:t>
       </w:r>
@@ -1070,7 +974,7 @@
           <w:color w:val="D4D4D4"/>
           <w:sz w:val="21"/>
           <w:szCs w:val="21"/>
-          <w:lang w:val="en-SE" w:eastAsia="en-SE"/>
+          <w:lang w:eastAsia="en-SE"/>
         </w:rPr>
         <w:t>.</w:t>
       </w:r>
@@ -1080,18 +984,17 @@
           <w:color w:val="DCDCAA"/>
           <w:sz w:val="21"/>
           <w:szCs w:val="21"/>
-          <w:lang w:val="en-SE" w:eastAsia="en-SE"/>
+          <w:lang w:eastAsia="en-SE"/>
         </w:rPr>
         <w:t>render</w:t>
       </w:r>
-      <w:proofErr w:type="spellEnd"/>
-      <w:r>
-        <w:rPr>
-          <w:rFonts w:ascii="Consolas" w:eastAsia="Times New Roman" w:hAnsi="Consolas" w:cs="Times New Roman"/>
-          <w:color w:val="D4D4D4"/>
-          <w:sz w:val="21"/>
-          <w:szCs w:val="21"/>
-          <w:lang w:val="en-SE" w:eastAsia="en-SE"/>
+      <w:r>
+        <w:rPr>
+          <w:rFonts w:ascii="Consolas" w:eastAsia="Times New Roman" w:hAnsi="Consolas" w:cs="Times New Roman"/>
+          <w:color w:val="D4D4D4"/>
+          <w:sz w:val="21"/>
+          <w:szCs w:val="21"/>
+          <w:lang w:eastAsia="en-SE"/>
         </w:rPr>
         <w:t>(</w:t>
       </w:r>
@@ -1105,16 +1008,16 @@
           <w:color w:val="D4D4D4"/>
           <w:sz w:val="21"/>
           <w:szCs w:val="21"/>
-          <w:lang w:val="en-SE" w:eastAsia="en-SE"/>
-        </w:rPr>
-      </w:pPr>
-      <w:r>
-        <w:rPr>
-          <w:rFonts w:ascii="Consolas" w:eastAsia="Times New Roman" w:hAnsi="Consolas" w:cs="Times New Roman"/>
-          <w:color w:val="D4D4D4"/>
-          <w:sz w:val="21"/>
-          <w:szCs w:val="21"/>
-          <w:lang w:val="en-SE" w:eastAsia="en-SE"/>
+          <w:lang w:eastAsia="en-SE"/>
+        </w:rPr>
+      </w:pPr>
+      <w:r>
+        <w:rPr>
+          <w:rFonts w:ascii="Consolas" w:eastAsia="Times New Roman" w:hAnsi="Consolas" w:cs="Times New Roman"/>
+          <w:color w:val="D4D4D4"/>
+          <w:sz w:val="21"/>
+          <w:szCs w:val="21"/>
+          <w:lang w:eastAsia="en-SE"/>
         </w:rPr>
         <w:t>  </w:t>
       </w:r>
@@ -1125,11 +1028,10 @@
           <w:sz w:val="21"/>
           <w:szCs w:val="21"/>
           <w:highlight w:val="darkGreen"/>
-          <w:lang w:val="en-SE" w:eastAsia="en-SE"/>
+          <w:lang w:eastAsia="en-SE"/>
         </w:rPr>
         <w:t>&lt;</w:t>
       </w:r>
-      <w:proofErr w:type="spellStart"/>
       <w:r>
         <w:rPr>
           <w:rFonts w:ascii="Consolas" w:eastAsia="Times New Roman" w:hAnsi="Consolas" w:cs="Times New Roman"/>
@@ -1137,19 +1039,18 @@
           <w:sz w:val="21"/>
           <w:szCs w:val="21"/>
           <w:highlight w:val="darkGreen"/>
-          <w:lang w:val="en-SE" w:eastAsia="en-SE"/>
+          <w:lang w:eastAsia="en-SE"/>
         </w:rPr>
         <w:t>GlitzProvider</w:t>
       </w:r>
-      <w:proofErr w:type="spellEnd"/>
-      <w:r>
-        <w:rPr>
-          <w:rFonts w:ascii="Consolas" w:eastAsia="Times New Roman" w:hAnsi="Consolas" w:cs="Times New Roman"/>
-          <w:color w:val="D4D4D4"/>
-          <w:sz w:val="21"/>
-          <w:szCs w:val="21"/>
-          <w:highlight w:val="darkGreen"/>
-          <w:lang w:val="en-SE" w:eastAsia="en-SE"/>
+      <w:r>
+        <w:rPr>
+          <w:rFonts w:ascii="Consolas" w:eastAsia="Times New Roman" w:hAnsi="Consolas" w:cs="Times New Roman"/>
+          <w:color w:val="D4D4D4"/>
+          <w:sz w:val="21"/>
+          <w:szCs w:val="21"/>
+          <w:highlight w:val="darkGreen"/>
+          <w:lang w:eastAsia="en-SE"/>
         </w:rPr>
         <w:t> </w:t>
       </w:r>
@@ -1160,7 +1061,7 @@
           <w:sz w:val="21"/>
           <w:szCs w:val="21"/>
           <w:highlight w:val="darkGreen"/>
-          <w:lang w:val="en-SE" w:eastAsia="en-SE"/>
+          <w:lang w:eastAsia="en-SE"/>
         </w:rPr>
         <w:t>glitz</w:t>
       </w:r>
@@ -1171,7 +1072,7 @@
           <w:sz w:val="21"/>
           <w:szCs w:val="21"/>
           <w:highlight w:val="darkGreen"/>
-          <w:lang w:val="en-SE" w:eastAsia="en-SE"/>
+          <w:lang w:eastAsia="en-SE"/>
         </w:rPr>
         <w:t>=</w:t>
       </w:r>
@@ -1182,7 +1083,7 @@
           <w:sz w:val="21"/>
           <w:szCs w:val="21"/>
           <w:highlight w:val="darkGreen"/>
-          <w:lang w:val="en-SE" w:eastAsia="en-SE"/>
+          <w:lang w:eastAsia="en-SE"/>
         </w:rPr>
         <w:t>{</w:t>
       </w:r>
@@ -1193,7 +1094,7 @@
           <w:sz w:val="21"/>
           <w:szCs w:val="21"/>
           <w:highlight w:val="darkGreen"/>
-          <w:lang w:val="en-SE" w:eastAsia="en-SE"/>
+          <w:lang w:eastAsia="en-SE"/>
         </w:rPr>
         <w:t>glitz</w:t>
       </w:r>
@@ -1204,7 +1105,7 @@
           <w:sz w:val="21"/>
           <w:szCs w:val="21"/>
           <w:highlight w:val="darkGreen"/>
-          <w:lang w:val="en-SE" w:eastAsia="en-SE"/>
+          <w:lang w:eastAsia="en-SE"/>
         </w:rPr>
         <w:t>}</w:t>
       </w:r>
@@ -1215,7 +1116,7 @@
           <w:sz w:val="21"/>
           <w:szCs w:val="21"/>
           <w:highlight w:val="darkGreen"/>
-          <w:lang w:val="en-SE" w:eastAsia="en-SE"/>
+          <w:lang w:eastAsia="en-SE"/>
         </w:rPr>
         <w:t>&gt;</w:t>
       </w:r>
@@ -1229,16 +1130,16 @@
           <w:color w:val="D4D4D4"/>
           <w:sz w:val="21"/>
           <w:szCs w:val="21"/>
-          <w:lang w:val="en-SE" w:eastAsia="en-SE"/>
-        </w:rPr>
-      </w:pPr>
-      <w:r>
-        <w:rPr>
-          <w:rFonts w:ascii="Consolas" w:eastAsia="Times New Roman" w:hAnsi="Consolas" w:cs="Times New Roman"/>
-          <w:color w:val="D4D4D4"/>
-          <w:sz w:val="21"/>
-          <w:szCs w:val="21"/>
-          <w:lang w:val="en-SE" w:eastAsia="en-SE"/>
+          <w:lang w:eastAsia="en-SE"/>
+        </w:rPr>
+      </w:pPr>
+      <w:r>
+        <w:rPr>
+          <w:rFonts w:ascii="Consolas" w:eastAsia="Times New Roman" w:hAnsi="Consolas" w:cs="Times New Roman"/>
+          <w:color w:val="D4D4D4"/>
+          <w:sz w:val="21"/>
+          <w:szCs w:val="21"/>
+          <w:lang w:eastAsia="en-SE"/>
         </w:rPr>
         <w:t>    </w:t>
       </w:r>
@@ -1248,7 +1149,7 @@
           <w:color w:val="808080"/>
           <w:sz w:val="21"/>
           <w:szCs w:val="21"/>
-          <w:lang w:val="en-SE" w:eastAsia="en-SE"/>
+          <w:lang w:eastAsia="en-SE"/>
         </w:rPr>
         <w:t>&lt;</w:t>
       </w:r>
@@ -1258,7 +1159,7 @@
           <w:color w:val="4EC9B0"/>
           <w:sz w:val="21"/>
           <w:szCs w:val="21"/>
-          <w:lang w:val="en-SE" w:eastAsia="en-SE"/>
+          <w:lang w:eastAsia="en-SE"/>
         </w:rPr>
         <w:t>App</w:t>
       </w:r>
@@ -1268,7 +1169,7 @@
           <w:color w:val="D4D4D4"/>
           <w:sz w:val="21"/>
           <w:szCs w:val="21"/>
-          <w:lang w:val="en-SE" w:eastAsia="en-SE"/>
+          <w:lang w:eastAsia="en-SE"/>
         </w:rPr>
         <w:t> </w:t>
       </w:r>
@@ -1278,7 +1179,7 @@
           <w:color w:val="808080"/>
           <w:sz w:val="21"/>
           <w:szCs w:val="21"/>
-          <w:lang w:val="en-SE" w:eastAsia="en-SE"/>
+          <w:lang w:eastAsia="en-SE"/>
         </w:rPr>
         <w:t>/&gt;</w:t>
       </w:r>
@@ -1292,16 +1193,16 @@
           <w:color w:val="D4D4D4"/>
           <w:sz w:val="21"/>
           <w:szCs w:val="21"/>
-          <w:lang w:val="en-SE" w:eastAsia="en-SE"/>
-        </w:rPr>
-      </w:pPr>
-      <w:r>
-        <w:rPr>
-          <w:rFonts w:ascii="Consolas" w:eastAsia="Times New Roman" w:hAnsi="Consolas" w:cs="Times New Roman"/>
-          <w:color w:val="D4D4D4"/>
-          <w:sz w:val="21"/>
-          <w:szCs w:val="21"/>
-          <w:lang w:val="en-SE" w:eastAsia="en-SE"/>
+          <w:lang w:eastAsia="en-SE"/>
+        </w:rPr>
+      </w:pPr>
+      <w:r>
+        <w:rPr>
+          <w:rFonts w:ascii="Consolas" w:eastAsia="Times New Roman" w:hAnsi="Consolas" w:cs="Times New Roman"/>
+          <w:color w:val="D4D4D4"/>
+          <w:sz w:val="21"/>
+          <w:szCs w:val="21"/>
+          <w:lang w:eastAsia="en-SE"/>
         </w:rPr>
         <w:t>  </w:t>
       </w:r>
@@ -1312,11 +1213,10 @@
           <w:sz w:val="21"/>
           <w:szCs w:val="21"/>
           <w:highlight w:val="darkGreen"/>
-          <w:lang w:val="en-SE" w:eastAsia="en-SE"/>
+          <w:lang w:eastAsia="en-SE"/>
         </w:rPr>
         <w:t>&lt;/</w:t>
       </w:r>
-      <w:proofErr w:type="spellStart"/>
       <w:r>
         <w:rPr>
           <w:rFonts w:ascii="Consolas" w:eastAsia="Times New Roman" w:hAnsi="Consolas" w:cs="Times New Roman"/>
@@ -1324,11 +1224,10 @@
           <w:sz w:val="21"/>
           <w:szCs w:val="21"/>
           <w:highlight w:val="darkGreen"/>
-          <w:lang w:val="en-SE" w:eastAsia="en-SE"/>
+          <w:lang w:eastAsia="en-SE"/>
         </w:rPr>
         <w:t>GlitzProvider</w:t>
       </w:r>
-      <w:proofErr w:type="spellEnd"/>
       <w:r>
         <w:rPr>
           <w:rFonts w:ascii="Consolas" w:eastAsia="Times New Roman" w:hAnsi="Consolas" w:cs="Times New Roman"/>
@@ -1336,7 +1235,7 @@
           <w:sz w:val="21"/>
           <w:szCs w:val="21"/>
           <w:highlight w:val="darkGreen"/>
-          <w:lang w:val="en-SE" w:eastAsia="en-SE"/>
+          <w:lang w:eastAsia="en-SE"/>
         </w:rPr>
         <w:t>&gt;</w:t>
       </w:r>
@@ -1347,7 +1246,7 @@
           <w:sz w:val="21"/>
           <w:szCs w:val="21"/>
           <w:highlight w:val="darkGreen"/>
-          <w:lang w:val="en-SE" w:eastAsia="en-SE"/>
+          <w:lang w:eastAsia="en-SE"/>
         </w:rPr>
         <w:t>,</w:t>
       </w:r>
@@ -1361,28 +1260,26 @@
           <w:color w:val="D4D4D4"/>
           <w:sz w:val="21"/>
           <w:szCs w:val="21"/>
-          <w:lang w:val="en-SE" w:eastAsia="en-SE"/>
-        </w:rPr>
-      </w:pPr>
-      <w:r>
-        <w:rPr>
-          <w:rFonts w:ascii="Consolas" w:eastAsia="Times New Roman" w:hAnsi="Consolas" w:cs="Times New Roman"/>
-          <w:color w:val="D4D4D4"/>
-          <w:sz w:val="21"/>
-          <w:szCs w:val="21"/>
-          <w:lang w:val="en-SE" w:eastAsia="en-SE"/>
+          <w:lang w:eastAsia="en-SE"/>
+        </w:rPr>
+      </w:pPr>
+      <w:r>
+        <w:rPr>
+          <w:rFonts w:ascii="Consolas" w:eastAsia="Times New Roman" w:hAnsi="Consolas" w:cs="Times New Roman"/>
+          <w:color w:val="D4D4D4"/>
+          <w:sz w:val="21"/>
+          <w:szCs w:val="21"/>
+          <w:lang w:eastAsia="en-SE"/>
         </w:rPr>
         <w:t>  </w:t>
       </w:r>
-      <w:proofErr w:type="spellStart"/>
-      <w:proofErr w:type="gramStart"/>
       <w:r>
         <w:rPr>
           <w:rFonts w:ascii="Consolas" w:eastAsia="Times New Roman" w:hAnsi="Consolas" w:cs="Times New Roman"/>
           <w:color w:val="9CDCFE"/>
           <w:sz w:val="21"/>
           <w:szCs w:val="21"/>
-          <w:lang w:val="en-SE" w:eastAsia="en-SE"/>
+          <w:lang w:eastAsia="en-SE"/>
         </w:rPr>
         <w:t>document</w:t>
       </w:r>
@@ -1392,7 +1289,7 @@
           <w:color w:val="D4D4D4"/>
           <w:sz w:val="21"/>
           <w:szCs w:val="21"/>
-          <w:lang w:val="en-SE" w:eastAsia="en-SE"/>
+          <w:lang w:eastAsia="en-SE"/>
         </w:rPr>
         <w:t>.</w:t>
       </w:r>
@@ -1402,19 +1299,17 @@
           <w:color w:val="DCDCAA"/>
           <w:sz w:val="21"/>
           <w:szCs w:val="21"/>
-          <w:lang w:val="en-SE" w:eastAsia="en-SE"/>
+          <w:lang w:eastAsia="en-SE"/>
         </w:rPr>
         <w:t>getElementById</w:t>
       </w:r>
-      <w:proofErr w:type="spellEnd"/>
-      <w:proofErr w:type="gramEnd"/>
-      <w:r>
-        <w:rPr>
-          <w:rFonts w:ascii="Consolas" w:eastAsia="Times New Roman" w:hAnsi="Consolas" w:cs="Times New Roman"/>
-          <w:color w:val="D4D4D4"/>
-          <w:sz w:val="21"/>
-          <w:szCs w:val="21"/>
-          <w:lang w:val="en-SE" w:eastAsia="en-SE"/>
+      <w:r>
+        <w:rPr>
+          <w:rFonts w:ascii="Consolas" w:eastAsia="Times New Roman" w:hAnsi="Consolas" w:cs="Times New Roman"/>
+          <w:color w:val="D4D4D4"/>
+          <w:sz w:val="21"/>
+          <w:szCs w:val="21"/>
+          <w:lang w:eastAsia="en-SE"/>
         </w:rPr>
         <w:t>(</w:t>
       </w:r>
@@ -1424,7 +1319,7 @@
           <w:color w:val="CE9178"/>
           <w:sz w:val="21"/>
           <w:szCs w:val="21"/>
-          <w:lang w:val="en-SE" w:eastAsia="en-SE"/>
+          <w:lang w:eastAsia="en-SE"/>
         </w:rPr>
         <w:t>'root'</w:t>
       </w:r>
@@ -1434,7 +1329,7 @@
           <w:color w:val="D4D4D4"/>
           <w:sz w:val="21"/>
           <w:szCs w:val="21"/>
-          <w:lang w:val="en-SE" w:eastAsia="en-SE"/>
+          <w:lang w:eastAsia="en-SE"/>
         </w:rPr>
         <w:t>)</w:t>
       </w:r>
@@ -1448,21 +1343,19 @@
           <w:color w:val="D4D4D4"/>
           <w:sz w:val="21"/>
           <w:szCs w:val="21"/>
-          <w:lang w:val="en-SE" w:eastAsia="en-SE"/>
-        </w:rPr>
-      </w:pPr>
-      <w:proofErr w:type="gramStart"/>
-      <w:r>
-        <w:rPr>
-          <w:rFonts w:ascii="Consolas" w:eastAsia="Times New Roman" w:hAnsi="Consolas" w:cs="Times New Roman"/>
-          <w:color w:val="D4D4D4"/>
-          <w:sz w:val="21"/>
-          <w:szCs w:val="21"/>
-          <w:lang w:val="en-SE" w:eastAsia="en-SE"/>
+          <w:lang w:eastAsia="en-SE"/>
+        </w:rPr>
+      </w:pPr>
+      <w:r>
+        <w:rPr>
+          <w:rFonts w:ascii="Consolas" w:eastAsia="Times New Roman" w:hAnsi="Consolas" w:cs="Times New Roman"/>
+          <w:color w:val="D4D4D4"/>
+          <w:sz w:val="21"/>
+          <w:szCs w:val="21"/>
+          <w:lang w:eastAsia="en-SE"/>
         </w:rPr>
         <w:t>);</w:t>
       </w:r>
-      <w:proofErr w:type="gramEnd"/>
     </w:p>
     <w:p>
       <w:pPr>

</xml_diff>